<commit_message>
Adding all assignments and timestamps
</commit_message>
<xml_diff>
--- a/Laboration 1/Uppgift 1/Planering.docx
+++ b/Laboration 1/Uppgift 1/Planering.docx
@@ -11,30 +11,36 @@
           <w:lang w:val="sv-SE"/>
         </w:rPr>
       </w:pPr>
+      <w:r>
+        <w:rPr>
+          <w:b/>
+          <w:sz w:val="32"/>
+          <w:szCs w:val="32"/>
+          <w:lang w:val="sv-SE"/>
+        </w:rPr>
+        <w:t>Förstudie</w:t>
+      </w:r>
+    </w:p>
+    <w:p>
+      <w:pPr>
+        <w:rPr>
+          <w:b/>
+          <w:sz w:val="28"/>
+          <w:szCs w:val="28"/>
+          <w:lang w:val="sv-SE"/>
+        </w:rPr>
+      </w:pPr>
+      <w:r>
+        <w:rPr>
+          <w:b/>
+          <w:sz w:val="28"/>
+          <w:szCs w:val="28"/>
+          <w:lang w:val="sv-SE"/>
+        </w:rPr>
+        <w:t>Uppgifterna</w:t>
+      </w:r>
       <w:bookmarkStart w:id="0" w:name="_GoBack"/>
       <w:bookmarkEnd w:id="0"/>
-      <w:r>
-        <w:rPr>
-          <w:b/>
-          <w:sz w:val="32"/>
-          <w:szCs w:val="32"/>
-          <w:lang w:val="sv-SE"/>
-        </w:rPr>
-        <w:t>Förstudie</w:t>
-      </w:r>
-    </w:p>
-    <w:p>
-      <w:pPr>
-        <w:rPr>
-          <w:lang w:val="sv-SE"/>
-        </w:rPr>
-      </w:pPr>
-      <w:r>
-        <w:rPr>
-          <w:lang w:val="sv-SE"/>
-        </w:rPr>
-        <w:t>Uppgifterna</w:t>
-      </w:r>
     </w:p>
     <w:p>
       <w:pPr>
@@ -45,12 +51,16 @@
         </w:numPr>
         <w:rPr>
           <w:b/>
-          <w:lang w:val="sv-SE"/>
-        </w:rPr>
-      </w:pPr>
-      <w:r>
-        <w:rPr>
-          <w:b/>
+          <w:sz w:val="24"/>
+          <w:szCs w:val="24"/>
+          <w:lang w:val="sv-SE"/>
+        </w:rPr>
+      </w:pPr>
+      <w:r>
+        <w:rPr>
+          <w:b/>
+          <w:sz w:val="24"/>
+          <w:szCs w:val="24"/>
           <w:lang w:val="sv-SE"/>
         </w:rPr>
         <w:t>Planering</w:t>
@@ -65,12 +75,16 @@
         </w:numPr>
         <w:rPr>
           <w:b/>
-          <w:lang w:val="sv-SE"/>
-        </w:rPr>
-      </w:pPr>
-      <w:r>
-        <w:rPr>
-          <w:b/>
+          <w:sz w:val="24"/>
+          <w:szCs w:val="24"/>
+          <w:lang w:val="sv-SE"/>
+        </w:rPr>
+      </w:pPr>
+      <w:r>
+        <w:rPr>
+          <w:b/>
+          <w:sz w:val="24"/>
+          <w:szCs w:val="24"/>
           <w:lang w:val="sv-SE"/>
         </w:rPr>
         <w:t>Tiden</w:t>
@@ -85,12 +99,16 @@
         </w:numPr>
         <w:rPr>
           <w:b/>
-          <w:lang w:val="sv-SE"/>
-        </w:rPr>
-      </w:pPr>
-      <w:r>
-        <w:rPr>
-          <w:b/>
+          <w:sz w:val="24"/>
+          <w:szCs w:val="24"/>
+          <w:lang w:val="sv-SE"/>
+        </w:rPr>
+      </w:pPr>
+      <w:r>
+        <w:rPr>
+          <w:b/>
+          <w:sz w:val="24"/>
+          <w:szCs w:val="24"/>
           <w:lang w:val="sv-SE"/>
         </w:rPr>
         <w:t>Steg</w:t>
@@ -105,12 +123,16 @@
         </w:numPr>
         <w:rPr>
           <w:b/>
-          <w:lang w:val="sv-SE"/>
-        </w:rPr>
-      </w:pPr>
-      <w:r>
-        <w:rPr>
-          <w:b/>
+          <w:sz w:val="24"/>
+          <w:szCs w:val="24"/>
+          <w:lang w:val="sv-SE"/>
+        </w:rPr>
+      </w:pPr>
+      <w:r>
+        <w:rPr>
+          <w:b/>
+          <w:sz w:val="24"/>
+          <w:szCs w:val="24"/>
           <w:lang w:val="sv-SE"/>
         </w:rPr>
         <w:t>Fel</w:t>
@@ -120,12 +142,16 @@
       <w:pPr>
         <w:rPr>
           <w:b/>
-          <w:lang w:val="sv-SE"/>
-        </w:rPr>
-      </w:pPr>
-      <w:r>
-        <w:rPr>
-          <w:b/>
+          <w:sz w:val="24"/>
+          <w:szCs w:val="24"/>
+          <w:lang w:val="sv-SE"/>
+        </w:rPr>
+      </w:pPr>
+      <w:r>
+        <w:rPr>
+          <w:b/>
+          <w:sz w:val="24"/>
+          <w:szCs w:val="24"/>
           <w:lang w:val="sv-SE"/>
         </w:rPr>
         <w:t>Upp</w:t>
@@ -133,6 +159,8 @@
       <w:r>
         <w:rPr>
           <w:b/>
+          <w:sz w:val="24"/>
+          <w:szCs w:val="24"/>
           <w:lang w:val="sv-SE"/>
         </w:rPr>
         <w:t>skattad tid för planering cirka</w:t>
@@ -141,20 +169,23 @@
     <w:p>
       <w:pPr>
         <w:rPr>
-          <w:b/>
-          <w:lang w:val="sv-SE"/>
-        </w:rPr>
-      </w:pPr>
-      <w:r>
-        <w:rPr>
-          <w:b/>
+          <w:sz w:val="24"/>
+          <w:szCs w:val="24"/>
+          <w:lang w:val="sv-SE"/>
+        </w:rPr>
+      </w:pPr>
+      <w:r>
+        <w:rPr>
+          <w:sz w:val="24"/>
+          <w:szCs w:val="24"/>
           <w:lang w:val="sv-SE"/>
         </w:rPr>
         <w:t xml:space="preserve">- </w:t>
       </w:r>
       <w:r>
         <w:rPr>
-          <w:b/>
+          <w:sz w:val="24"/>
+          <w:szCs w:val="24"/>
           <w:lang w:val="sv-SE"/>
         </w:rPr>
         <w:t>30min</w:t>
@@ -190,13 +221,15 @@
     <w:p>
       <w:pPr>
         <w:rPr>
-          <w:b/>
-          <w:lang w:val="sv-SE"/>
-        </w:rPr>
-      </w:pPr>
-      <w:r>
-        <w:rPr>
-          <w:b/>
+          <w:sz w:val="24"/>
+          <w:szCs w:val="24"/>
+          <w:lang w:val="sv-SE"/>
+        </w:rPr>
+      </w:pPr>
+      <w:r>
+        <w:rPr>
+          <w:sz w:val="24"/>
+          <w:szCs w:val="24"/>
           <w:lang w:val="sv-SE"/>
         </w:rPr>
         <w:t>Kravspecifikationen säger att man ska skriva ett program som ska läsa in en textrad från tangentbordet och sedan skriver ut hur många små a samt stora A. Då jag redan har stor erfarenheter genom programmering innan så vet jag att jag kommer att använda Count och att jag måste skapa stränga så som input och smalla samt BigA och att man ska kunna räkna upp strängarna.</w:t>
@@ -205,13 +238,15 @@
     <w:p>
       <w:pPr>
         <w:rPr>
-          <w:b/>
-          <w:lang w:val="sv-SE"/>
-        </w:rPr>
-      </w:pPr>
-      <w:r>
-        <w:rPr>
-          <w:b/>
+          <w:sz w:val="24"/>
+          <w:szCs w:val="24"/>
+          <w:lang w:val="sv-SE"/>
+        </w:rPr>
+      </w:pPr>
+      <w:r>
+        <w:rPr>
+          <w:sz w:val="24"/>
+          <w:szCs w:val="24"/>
           <w:lang w:val="sv-SE"/>
         </w:rPr>
         <w:t>- Uppskattad tid: 10minuter</w:t>
@@ -220,13 +255,15 @@
     <w:p>
       <w:pPr>
         <w:rPr>
-          <w:b/>
-          <w:lang w:val="sv-SE"/>
-        </w:rPr>
-      </w:pPr>
-      <w:r>
-        <w:rPr>
-          <w:b/>
+          <w:sz w:val="24"/>
+          <w:szCs w:val="24"/>
+          <w:lang w:val="sv-SE"/>
+        </w:rPr>
+      </w:pPr>
+      <w:r>
+        <w:rPr>
+          <w:sz w:val="24"/>
+          <w:szCs w:val="24"/>
           <w:lang w:val="sv-SE"/>
         </w:rPr>
         <w:t>- Uppskattad tid för fel: 5minuter</w:t>
@@ -272,12 +309,16 @@
       <w:pPr>
         <w:rPr>
           <w:b/>
-          <w:lang w:val="sv-SE"/>
-        </w:rPr>
-      </w:pPr>
-      <w:r>
-        <w:rPr>
-          <w:b/>
+          <w:sz w:val="24"/>
+          <w:szCs w:val="24"/>
+          <w:lang w:val="sv-SE"/>
+        </w:rPr>
+      </w:pPr>
+      <w:r>
+        <w:rPr>
+          <w:b/>
+          <w:sz w:val="24"/>
+          <w:szCs w:val="24"/>
           <w:lang w:val="sv-SE"/>
         </w:rPr>
         <w:t>Här ska man skriva ett program som läser heltal ”N” så om man skriver in 69469469 så ska programmet räkna ut hur många Nollor det är och Udda samt Jämna tal.</w:t>
@@ -287,12 +328,16 @@
       <w:pPr>
         <w:rPr>
           <w:b/>
-          <w:lang w:val="sv-SE"/>
-        </w:rPr>
-      </w:pPr>
-      <w:r>
-        <w:rPr>
-          <w:b/>
+          <w:sz w:val="24"/>
+          <w:szCs w:val="24"/>
+          <w:lang w:val="sv-SE"/>
+        </w:rPr>
+      </w:pPr>
+      <w:r>
+        <w:rPr>
+          <w:b/>
+          <w:sz w:val="24"/>
+          <w:szCs w:val="24"/>
           <w:lang w:val="sv-SE"/>
         </w:rPr>
         <w:t>Här får jag då skapa upp först en array och int för mina udda samt jämna tal. Samt så får jag även skapa upp nollor.</w:t>
@@ -302,12 +347,16 @@
       <w:pPr>
         <w:rPr>
           <w:b/>
-          <w:lang w:val="sv-SE"/>
-        </w:rPr>
-      </w:pPr>
-      <w:r>
-        <w:rPr>
-          <w:b/>
+          <w:sz w:val="24"/>
+          <w:szCs w:val="24"/>
+          <w:lang w:val="sv-SE"/>
+        </w:rPr>
+      </w:pPr>
+      <w:r>
+        <w:rPr>
+          <w:b/>
+          <w:sz w:val="24"/>
+          <w:szCs w:val="24"/>
           <w:lang w:val="sv-SE"/>
         </w:rPr>
         <w:t>- Uppskattad tid: 15minuter</w:t>
@@ -317,12 +366,16 @@
       <w:pPr>
         <w:rPr>
           <w:b/>
-          <w:lang w:val="sv-SE"/>
-        </w:rPr>
-      </w:pPr>
-      <w:r>
-        <w:rPr>
-          <w:b/>
+          <w:sz w:val="24"/>
+          <w:szCs w:val="24"/>
+          <w:lang w:val="sv-SE"/>
+        </w:rPr>
+      </w:pPr>
+      <w:r>
+        <w:rPr>
+          <w:b/>
+          <w:sz w:val="24"/>
+          <w:szCs w:val="24"/>
           <w:lang w:val="sv-SE"/>
         </w:rPr>
         <w:t>- Uppskattad tid för fel: 5minuter</w:t>
@@ -372,7 +425,6 @@
           <w:szCs w:val="32"/>
           <w:lang w:val="sv-SE"/>
         </w:rPr>
-        <w:lastRenderedPageBreak/>
         <w:t>Uppgift 1C</w:t>
       </w:r>
     </w:p>
@@ -380,12 +432,16 @@
       <w:pPr>
         <w:rPr>
           <w:b/>
-          <w:lang w:val="sv-SE"/>
-        </w:rPr>
-      </w:pPr>
-      <w:r>
-        <w:rPr>
-          <w:b/>
+          <w:sz w:val="24"/>
+          <w:szCs w:val="24"/>
+          <w:lang w:val="sv-SE"/>
+        </w:rPr>
+      </w:pPr>
+      <w:r>
+        <w:rPr>
+          <w:b/>
+          <w:sz w:val="24"/>
+          <w:szCs w:val="24"/>
           <w:lang w:val="sv-SE"/>
         </w:rPr>
         <w:t xml:space="preserve">Här ska vi utveckla ett porgram som läser in 10 st heltal och under tiden vi testar och utveckla så ska vi använda oss utav &lt; än 10 heltal. </w:t>
@@ -395,12 +451,16 @@
       <w:pPr>
         <w:rPr>
           <w:b/>
-          <w:lang w:val="sv-SE"/>
-        </w:rPr>
-      </w:pPr>
-      <w:r>
-        <w:rPr>
-          <w:b/>
+          <w:sz w:val="24"/>
+          <w:szCs w:val="24"/>
+          <w:lang w:val="sv-SE"/>
+        </w:rPr>
+      </w:pPr>
+      <w:r>
+        <w:rPr>
+          <w:b/>
+          <w:sz w:val="24"/>
+          <w:szCs w:val="24"/>
           <w:lang w:val="sv-SE"/>
         </w:rPr>
         <w:t>- Uppskattad tid: 30minuter</w:t>
@@ -410,12 +470,16 @@
       <w:pPr>
         <w:rPr>
           <w:b/>
-          <w:lang w:val="sv-SE"/>
-        </w:rPr>
-      </w:pPr>
-      <w:r>
-        <w:rPr>
-          <w:b/>
+          <w:sz w:val="24"/>
+          <w:szCs w:val="24"/>
+          <w:lang w:val="sv-SE"/>
+        </w:rPr>
+      </w:pPr>
+      <w:r>
+        <w:rPr>
+          <w:b/>
+          <w:sz w:val="24"/>
+          <w:szCs w:val="24"/>
           <w:lang w:val="sv-SE"/>
         </w:rPr>
         <w:t>- Uppskattad tid för fel: 5minuter</w:t>
@@ -425,20 +489,26 @@
       <w:pPr>
         <w:rPr>
           <w:b/>
-          <w:lang w:val="sv-SE"/>
-        </w:rPr>
-      </w:pPr>
-    </w:p>
-    <w:p>
-      <w:pPr>
-        <w:rPr>
-          <w:b/>
-          <w:lang w:val="sv-SE"/>
-        </w:rPr>
-      </w:pPr>
-      <w:r>
-        <w:rPr>
-          <w:b/>
+          <w:sz w:val="24"/>
+          <w:szCs w:val="24"/>
+          <w:lang w:val="sv-SE"/>
+        </w:rPr>
+      </w:pPr>
+    </w:p>
+    <w:p>
+      <w:pPr>
+        <w:rPr>
+          <w:b/>
+          <w:sz w:val="24"/>
+          <w:szCs w:val="24"/>
+          <w:lang w:val="sv-SE"/>
+        </w:rPr>
+      </w:pPr>
+      <w:r>
+        <w:rPr>
+          <w:b/>
+          <w:sz w:val="24"/>
+          <w:szCs w:val="24"/>
           <w:lang w:val="sv-SE"/>
         </w:rPr>
         <w:t>Total tid: 55min</w:t>
@@ -448,12 +518,16 @@
       <w:pPr>
         <w:rPr>
           <w:b/>
-          <w:lang w:val="sv-SE"/>
-        </w:rPr>
-      </w:pPr>
-      <w:r>
-        <w:rPr>
-          <w:b/>
+          <w:sz w:val="24"/>
+          <w:szCs w:val="24"/>
+          <w:lang w:val="sv-SE"/>
+        </w:rPr>
+      </w:pPr>
+      <w:r>
+        <w:rPr>
+          <w:b/>
+          <w:sz w:val="24"/>
+          <w:szCs w:val="24"/>
           <w:lang w:val="sv-SE"/>
         </w:rPr>
         <w:t>För fel: 15min</w:t>
@@ -463,12 +537,16 @@
       <w:pPr>
         <w:rPr>
           <w:b/>
-          <w:lang w:val="sv-SE"/>
-        </w:rPr>
-      </w:pPr>
-      <w:r>
-        <w:rPr>
-          <w:b/>
+          <w:sz w:val="24"/>
+          <w:szCs w:val="24"/>
+          <w:lang w:val="sv-SE"/>
+        </w:rPr>
+      </w:pPr>
+      <w:r>
+        <w:rPr>
+          <w:b/>
+          <w:sz w:val="24"/>
+          <w:szCs w:val="24"/>
           <w:lang w:val="sv-SE"/>
         </w:rPr>
         <w:t>Total: 1h 10min</w:t>

</xml_diff>